<commit_message>
Application - Appareil photo
</commit_message>
<xml_diff>
--- a/6 - Application  - Capture photo.docx
+++ b/6 - Application  - Capture photo.docx
@@ -10,15 +10,217 @@
         <w:t>Mon application : Capture Photo</w:t>
       </w:r>
     </w:p>
+    <w:p/>
     <w:p>
       <w:pPr>
         <w:pStyle w:val="Titre2"/>
       </w:pPr>
       <w:r>
+        <w:rPr>
+          <w:noProof/>
+          <w:lang w:eastAsia="fr-FR"/>
+        </w:rPr>
+        <w:drawing>
+          <wp:anchor distT="0" distB="0" distL="114300" distR="114300" simplePos="0" relativeHeight="251658240" behindDoc="1" locked="0" layoutInCell="1" allowOverlap="1">
+            <wp:simplePos x="0" y="0"/>
+            <wp:positionH relativeFrom="margin">
+              <wp:align>left</wp:align>
+            </wp:positionH>
+            <wp:positionV relativeFrom="paragraph">
+              <wp:posOffset>41910</wp:posOffset>
+            </wp:positionV>
+            <wp:extent cx="2021526" cy="3448050"/>
+            <wp:effectExtent l="0" t="0" r="0" b="0"/>
+            <wp:wrapTight wrapText="bothSides">
+              <wp:wrapPolygon edited="0">
+                <wp:start x="0" y="0"/>
+                <wp:lineTo x="0" y="21481"/>
+                <wp:lineTo x="21376" y="21481"/>
+                <wp:lineTo x="21376" y="0"/>
+                <wp:lineTo x="0" y="0"/>
+              </wp:wrapPolygon>
+            </wp:wrapTight>
+            <wp:docPr id="1" name="Image 1" descr="C:\Users\Steven\Dropbox\Captures d'écran\Screenshot_2014-02-24-21-44-02.png"/>
+            <wp:cNvGraphicFramePr>
+              <a:graphicFrameLocks xmlns:a="http://schemas.openxmlformats.org/drawingml/2006/main" noChangeAspect="1"/>
+            </wp:cNvGraphicFramePr>
+            <a:graphic xmlns:a="http://schemas.openxmlformats.org/drawingml/2006/main">
+              <a:graphicData uri="http://schemas.openxmlformats.org/drawingml/2006/picture">
+                <pic:pic xmlns:pic="http://schemas.openxmlformats.org/drawingml/2006/picture">
+                  <pic:nvPicPr>
+                    <pic:cNvPr id="0" name="Picture 6" descr="C:\Users\Steven\Dropbox\Captures d'écran\Screenshot_2014-02-24-21-44-02.png"/>
+                    <pic:cNvPicPr>
+                      <a:picLocks noChangeAspect="1" noChangeArrowheads="1"/>
+                    </pic:cNvPicPr>
+                  </pic:nvPicPr>
+                  <pic:blipFill>
+                    <a:blip r:embed="rId5" cstate="print">
+                      <a:extLst>
+                        <a:ext uri="{28A0092B-C50C-407E-A947-70E740481C1C}">
+                          <a14:useLocalDpi xmlns:a14="http://schemas.microsoft.com/office/drawing/2010/main" val="0"/>
+                        </a:ext>
+                      </a:extLst>
+                    </a:blip>
+                    <a:srcRect/>
+                    <a:stretch>
+                      <a:fillRect/>
+                    </a:stretch>
+                  </pic:blipFill>
+                  <pic:spPr bwMode="auto">
+                    <a:xfrm>
+                      <a:off x="0" y="0"/>
+                      <a:ext cx="2021526" cy="3448050"/>
+                    </a:xfrm>
+                    <a:prstGeom prst="rect">
+                      <a:avLst/>
+                    </a:prstGeom>
+                    <a:noFill/>
+                    <a:ln>
+                      <a:noFill/>
+                    </a:ln>
+                  </pic:spPr>
+                </pic:pic>
+              </a:graphicData>
+            </a:graphic>
+          </wp:anchor>
+        </w:drawing>
+      </w:r>
+      <w:r>
         <w:t>Explications</w:t>
       </w:r>
     </w:p>
     <w:p>
+      <w:r>
+        <w:t xml:space="preserve">Ce </w:t>
+      </w:r>
+      <w:r>
+        <w:t>TP</w:t>
+      </w:r>
+      <w:r>
+        <w:t xml:space="preserve"> a po</w:t>
+      </w:r>
+      <w:r>
+        <w:t>ur but de vous faire manipuler un capteur : l’</w:t>
+      </w:r>
+      <w:r>
+        <w:t>appareil photo.</w:t>
+      </w:r>
+    </w:p>
+    <w:p>
+      <w:r>
+        <w:t>Pour complètement y arriver</w:t>
+      </w:r>
+      <w:r>
+        <w:t>, vous devrez :</w:t>
+      </w:r>
+    </w:p>
+    <w:p>
+      <w:pPr>
+        <w:pStyle w:val="Paragraphedeliste"/>
+        <w:numPr>
+          <w:ilvl w:val="0"/>
+          <w:numId w:val="1"/>
+        </w:numPr>
+      </w:pPr>
+      <w:r>
+        <w:t>Manipuler correctement l’objet Camera en respectant le cycle de vie de l’activité (comme pour le TP lampe torche).</w:t>
+      </w:r>
+    </w:p>
+    <w:p>
+      <w:pPr>
+        <w:pStyle w:val="Paragraphedeliste"/>
+        <w:numPr>
+          <w:ilvl w:val="0"/>
+          <w:numId w:val="1"/>
+        </w:numPr>
+      </w:pPr>
+      <w:r>
+        <w:t>Avoir un layout permettant de prévisualiser la caméra (SurfaceView)</w:t>
+      </w:r>
+    </w:p>
+    <w:p>
+      <w:pPr>
+        <w:pStyle w:val="Paragraphedeliste"/>
+        <w:numPr>
+          <w:ilvl w:val="0"/>
+          <w:numId w:val="1"/>
+        </w:numPr>
+      </w:pPr>
+      <w:r>
+        <w:t>Injecter un second layout comportant un bouton permettant le déclenchement de l’enregistrement d’une photo</w:t>
+      </w:r>
+    </w:p>
+    <w:p>
+      <w:pPr>
+        <w:pStyle w:val="Paragraphedeliste"/>
+        <w:numPr>
+          <w:ilvl w:val="0"/>
+          <w:numId w:val="1"/>
+        </w:numPr>
+      </w:pPr>
+      <w:r>
+        <w:t xml:space="preserve">Détecter l’orientation du </w:t>
+      </w:r>
+      <w:r>
+        <w:t>périphérique</w:t>
+      </w:r>
+      <w:r>
+        <w:t xml:space="preserve"> afin d’avoir les meilleurs paramètres de prévisualisation</w:t>
+      </w:r>
+    </w:p>
+    <w:p>
+      <w:pPr>
+        <w:ind w:left="360"/>
+        <w:rPr>
+          <w:sz w:val="20"/>
+          <w:szCs w:val="20"/>
+        </w:rPr>
+      </w:pPr>
+      <w:r>
+        <w:t xml:space="preserve">Nous vous conseillons de lire le contenu de ce lien pour résoudre ce TP : </w:t>
+      </w:r>
+      <w:hyperlink r:id="rId6" w:history="1">
+        <w:r>
+          <w:rPr>
+            <w:rStyle w:val="Lienhypertexte"/>
+            <w:sz w:val="20"/>
+            <w:szCs w:val="20"/>
+          </w:rPr>
+          <w:t>http://developer.android.com/training/camera/photobasics.html</w:t>
+        </w:r>
+      </w:hyperlink>
+    </w:p>
+    <w:p>
+      <w:pPr>
+        <w:ind w:left="360"/>
+        <w:rPr>
+          <w:sz w:val="20"/>
+          <w:szCs w:val="20"/>
+        </w:rPr>
+      </w:pPr>
+      <w:r>
+        <w:t>Ainsi que :</w:t>
+      </w:r>
+      <w:r>
+        <w:rPr>
+          <w:sz w:val="20"/>
+          <w:szCs w:val="20"/>
+        </w:rPr>
+        <w:t xml:space="preserve"> </w:t>
+      </w:r>
+      <w:hyperlink r:id="rId7" w:history="1">
+        <w:r>
+          <w:rPr>
+            <w:rStyle w:val="Lienhypertexte"/>
+            <w:sz w:val="20"/>
+            <w:szCs w:val="20"/>
+          </w:rPr>
+          <w:t>http://developer.android.com/training/camera/cameradirect.html</w:t>
+        </w:r>
+      </w:hyperlink>
+    </w:p>
+    <w:p/>
+    <w:p>
       <w:pPr>
         <w:pStyle w:val="Titre2"/>
       </w:pPr>
@@ -26,136 +228,520 @@
         <w:t>Ajout des permissions</w:t>
       </w:r>
     </w:p>
+    <w:p>
+      <w:r>
+        <w:t>Cette application nécessite deux autorisations : la première pour manipuler l’appareil photo, la seconde afin de pouvoir écrire nos photos sur le périphérique</w:t>
+      </w:r>
+      <w:r>
+        <w:t>.</w:t>
+      </w:r>
+    </w:p>
+    <w:bookmarkStart w:id="0" w:name="_MON_1454784245"/>
+    <w:bookmarkEnd w:id="0"/>
+    <w:p>
+      <w:r>
+        <w:object w:dxaOrig="9072" w:dyaOrig="584">
+          <v:shapetype id="_x0000_t75" coordsize="21600,21600" o:spt="75" o:preferrelative="t" path="m@4@5l@4@11@9@11@9@5xe" filled="f" stroked="f">
+            <v:stroke joinstyle="miter"/>
+            <v:formulas>
+              <v:f eqn="if lineDrawn pixelLineWidth 0"/>
+              <v:f eqn="sum @0 1 0"/>
+              <v:f eqn="sum 0 0 @1"/>
+              <v:f eqn="prod @2 1 2"/>
+              <v:f eqn="prod @3 21600 pixelWidth"/>
+              <v:f eqn="prod @3 21600 pixelHeight"/>
+              <v:f eqn="sum @0 0 1"/>
+              <v:f eqn="prod @6 1 2"/>
+              <v:f eqn="prod @7 21600 pixelWidth"/>
+              <v:f eqn="sum @8 21600 0"/>
+              <v:f eqn="prod @7 21600 pixelHeight"/>
+              <v:f eqn="sum @10 21600 0"/>
+            </v:formulas>
+            <v:path o:extrusionok="f" gradientshapeok="t" o:connecttype="rect"/>
+            <o:lock v:ext="edit" aspectratio="t"/>
+          </v:shapetype>
+          <v:shape id="_x0000_i1026" type="#_x0000_t75" style="width:453.75pt;height:29.25pt" o:ole="">
+            <v:imagedata r:id="rId8" o:title=""/>
+          </v:shape>
+          <o:OLEObject Type="Embed" ProgID="Word.OpenDocumentText.12" ShapeID="_x0000_i1026" DrawAspect="Content" ObjectID="_1454787333" r:id="rId9"/>
+        </w:object>
+      </w:r>
+    </w:p>
+    <w:p>
+      <w:pPr>
+        <w:pStyle w:val="Titre2"/>
+        <w:rPr>
+          <w:lang w:val="en-US"/>
+        </w:rPr>
+      </w:pPr>
+      <w:r>
+        <w:rPr>
+          <w:lang w:val="en-US"/>
+        </w:rPr>
+        <w:t>Layout</w:t>
+      </w:r>
+    </w:p>
+    <w:p>
+      <w:r>
+        <w:t>Comme indiqué précédemment, l</w:t>
+      </w:r>
+      <w:r>
+        <w:t>e layout ne contient qu’un objet « SurfaceView ».</w:t>
+      </w:r>
+    </w:p>
+    <w:p>
+      <w:pPr>
+        <w:pStyle w:val="Titre3"/>
+      </w:pPr>
+      <w:r>
+        <w:t>Fullscreen</w:t>
+      </w:r>
+    </w:p>
+    <w:p>
+      <w:r>
+        <w:t>Afin d’avoir un rendu plein écran, il suff</w:t>
+      </w:r>
+      <w:r>
+        <w:t xml:space="preserve">it d’appliquer le flag « fullscreen » à la fenêtre ainsi que demander une fenêtre sans titre : </w:t>
+      </w:r>
+    </w:p>
+    <w:bookmarkStart w:id="1" w:name="_MON_1454784857"/>
+    <w:bookmarkEnd w:id="1"/>
+    <w:p>
+      <w:pPr>
+        <w:rPr>
+          <w:lang w:val="en-US"/>
+        </w:rPr>
+      </w:pPr>
+      <w:r>
+        <w:rPr>
+          <w:lang w:val="en-US"/>
+        </w:rPr>
+        <w:object w:dxaOrig="9072" w:dyaOrig="788">
+          <v:shape id="_x0000_i1032" type="#_x0000_t75" style="width:453.75pt;height:39.75pt" o:ole="">
+            <v:imagedata r:id="rId10" o:title=""/>
+          </v:shape>
+          <o:OLEObject Type="Embed" ProgID="Word.OpenDocumentText.12" ShapeID="_x0000_i1032" DrawAspect="Content" ObjectID="_1454787334" r:id="rId11"/>
+        </w:object>
+      </w:r>
+    </w:p>
+    <w:p>
+      <w:pPr>
+        <w:rPr>
+          <w:lang w:val="en-US"/>
+        </w:rPr>
+      </w:pPr>
+    </w:p>
+    <w:p>
+      <w:pPr>
+        <w:pStyle w:val="Titre3"/>
+        <w:rPr>
+          <w:lang w:val="en-US"/>
+        </w:rPr>
+      </w:pPr>
+      <w:r>
+        <w:rPr>
+          <w:lang w:val="en-US"/>
+        </w:rPr>
+        <w:t>SurfaceView</w:t>
+      </w:r>
+    </w:p>
+    <w:p>
+      <w:r>
+        <w:t>C’est un moyen rapide et abstrait de manipuler une vue pixel par pixel.</w:t>
+      </w:r>
+    </w:p>
+    <w:p>
+      <w:r>
+        <w:t>Dans un premier temps, l’objet doit être initialisé ainsi que son « holder » :</w:t>
+      </w:r>
+    </w:p>
+    <w:bookmarkStart w:id="2" w:name="_MON_1454784767"/>
+    <w:bookmarkEnd w:id="2"/>
+    <w:p>
+      <w:pPr>
+        <w:rPr>
+          <w:lang w:val="en-US"/>
+        </w:rPr>
+      </w:pPr>
+      <w:r>
+        <w:rPr>
+          <w:lang w:val="en-US"/>
+        </w:rPr>
+        <w:object w:dxaOrig="9072" w:dyaOrig="1084">
+          <v:shape id="_x0000_i1030" type="#_x0000_t75" style="width:453.75pt;height:54pt" o:ole="">
+            <v:imagedata r:id="rId12" o:title=""/>
+          </v:shape>
+          <o:OLEObject Type="Embed" ProgID="Word.OpenDocumentText.12" ShapeID="_x0000_i1030" DrawAspect="Content" ObjectID="_1454787335" r:id="rId13"/>
+        </w:object>
+      </w:r>
+    </w:p>
+    <w:p>
+      <w:r>
+        <w:t xml:space="preserve">L’objet </w:t>
+      </w:r>
+      <w:r>
+        <w:t>précédemment</w:t>
+      </w:r>
+      <w:r>
+        <w:t xml:space="preserve"> </w:t>
+      </w:r>
+      <w:r>
+        <w:t>initialisé</w:t>
+      </w:r>
+      <w:r>
+        <w:t xml:space="preserve"> nécessite la </w:t>
+      </w:r>
+      <w:r>
+        <w:t>création</w:t>
+      </w:r>
+      <w:r>
+        <w:t xml:space="preserve"> du callback </w:t>
+      </w:r>
+      <w:r>
+        <w:t>« SurfaceHolder.Callback », celui-ci va se charger de l’initialisation de la prévisualisation :</w:t>
+      </w:r>
+    </w:p>
     <w:p/>
+    <w:bookmarkStart w:id="3" w:name="_MON_1454784807"/>
+    <w:bookmarkEnd w:id="3"/>
+    <w:p>
+      <w:pPr>
+        <w:rPr>
+          <w:lang w:val="en-US"/>
+        </w:rPr>
+      </w:pPr>
+      <w:r>
+        <w:rPr>
+          <w:lang w:val="en-US"/>
+        </w:rPr>
+        <w:object w:dxaOrig="9072" w:dyaOrig="3573">
+          <v:shape id="_x0000_i1031" type="#_x0000_t75" style="width:453.75pt;height:178.5pt" o:ole="">
+            <v:imagedata r:id="rId14" o:title=""/>
+          </v:shape>
+          <o:OLEObject Type="Embed" ProgID="Word.OpenDocumentText.12" ShapeID="_x0000_i1031" DrawAspect="Content" ObjectID="_1454787336" r:id="rId15"/>
+        </w:object>
+      </w:r>
+    </w:p>
+    <w:p>
+      <w:pPr>
+        <w:rPr>
+          <w:lang w:val="en-US"/>
+        </w:rPr>
+      </w:pPr>
+    </w:p>
+    <w:p>
+      <w:pPr>
+        <w:pStyle w:val="Titre3"/>
+      </w:pPr>
+      <w:r>
+        <w:t>« </w:t>
+      </w:r>
+      <w:r>
+        <w:t>Overlay</w:t>
+      </w:r>
+      <w:r>
+        <w:t> »</w:t>
+      </w:r>
+      <w:r>
+        <w:t> : Injecter une vue</w:t>
+      </w:r>
+    </w:p>
+    <w:p>
+      <w:r>
+        <w:t>Afficher une vue au-dessus d’une autre, dans notre cas au-dessus de « SurfaceView », il suffit d’appeler la méthode « addContentView » de l’activité courante en précisant l’objet « View » préalablement généré à partir du fichier xml :</w:t>
+      </w:r>
+    </w:p>
+    <w:p/>
+    <w:bookmarkStart w:id="4" w:name="_MON_1454784675"/>
+    <w:bookmarkEnd w:id="4"/>
+    <w:p>
+      <w:pPr>
+        <w:rPr>
+          <w:lang w:val="en-US"/>
+        </w:rPr>
+      </w:pPr>
+      <w:r>
+        <w:rPr>
+          <w:lang w:val="en-US"/>
+        </w:rPr>
+        <w:object w:dxaOrig="9072" w:dyaOrig="2568">
+          <v:shape id="_x0000_i1029" type="#_x0000_t75" style="width:453.75pt;height:128.25pt" o:ole="">
+            <v:imagedata r:id="rId16" o:title=""/>
+          </v:shape>
+          <o:OLEObject Type="Embed" ProgID="Word.OpenDocumentText.12" ShapeID="_x0000_i1029" DrawAspect="Content" ObjectID="_1454787337" r:id="rId17"/>
+        </w:object>
+      </w:r>
+    </w:p>
+    <w:p>
+      <w:pPr>
+        <w:rPr>
+          <w:lang w:val="en-US"/>
+        </w:rPr>
+      </w:pPr>
+    </w:p>
     <w:p>
       <w:pPr>
         <w:pStyle w:val="Titre2"/>
+        <w:rPr>
+          <w:lang w:val="en-US"/>
+        </w:rPr>
+      </w:pPr>
+      <w:r>
+        <w:rPr>
+          <w:lang w:val="en-US"/>
+        </w:rPr>
+        <w:t>OrientationEventListener</w:t>
+      </w:r>
+    </w:p>
+    <w:p>
+      <w:pPr>
+        <w:rPr>
+          <w:lang w:val="en-US"/>
+        </w:rPr>
+      </w:pPr>
+    </w:p>
+    <w:p>
+      <w:r>
+        <w:t xml:space="preserve">Afin de gérer correctement la prévisualisation </w:t>
+      </w:r>
+      <w:r>
+        <w:t>de l’appareil photo, il est important de prendre en compte l’orientation du périphérique grâce à un « OrientationEventListener » :</w:t>
+      </w:r>
+    </w:p>
+    <w:bookmarkStart w:id="5" w:name="_MON_1454784606"/>
+    <w:bookmarkEnd w:id="5"/>
+    <w:p>
+      <w:r>
+        <w:object w:dxaOrig="9072" w:dyaOrig="6068">
+          <v:shape id="_x0000_i1028" type="#_x0000_t75" style="width:453.75pt;height:303.75pt" o:ole="">
+            <v:imagedata r:id="rId18" o:title=""/>
+          </v:shape>
+          <o:OLEObject Type="Embed" ProgID="Word.OpenDocumentText.12" ShapeID="_x0000_i1028" DrawAspect="Content" ObjectID="_1454787338" r:id="rId19"/>
+        </w:object>
+      </w:r>
+    </w:p>
+    <w:p>
+      <w:r>
+        <w:t>Tachez de mettre à disposition l’orientation du périphérique aux autres méthodes (dans notre cas « orient »).</w:t>
+      </w:r>
+    </w:p>
+    <w:p/>
+    <w:p>
+      <w:pPr>
+        <w:pStyle w:val="Titre2"/>
       </w:pPr>
       <w:r>
         <w:t>Camera</w:t>
       </w:r>
     </w:p>
     <w:p>
-      <w:pPr>
-        <w:pStyle w:val="Titre3"/>
-      </w:pPr>
-      <w:r>
-        <w:t>Autofocus</w:t>
-      </w:r>
-    </w:p>
-    <w:p>
-      <w:pPr>
-        <w:pStyle w:val="Titre3"/>
-      </w:pPr>
-      <w:r>
-        <w:t>Prise photo</w:t>
-      </w:r>
-    </w:p>
-    <w:p>
-      <w:pPr>
-        <w:pStyle w:val="Titre3"/>
-      </w:pPr>
-      <w:r>
-        <w:t xml:space="preserve">Paramétrer la </w:t>
-      </w:r>
-      <w:proofErr w:type="spellStart"/>
-      <w:r>
-        <w:t>preview</w:t>
-      </w:r>
-      <w:proofErr w:type="spellEnd"/>
+      <w:r>
+        <w:t xml:space="preserve">La surface de prévisualisation est liée à l’appareil photo. Il est ensuite configuré sur deux aspects : </w:t>
+      </w:r>
+    </w:p>
+    <w:p>
+      <w:pPr>
+        <w:pStyle w:val="Paragraphedeliste"/>
+        <w:numPr>
+          <w:ilvl w:val="0"/>
+          <w:numId w:val="1"/>
+        </w:numPr>
+      </w:pPr>
+      <w:r>
+        <w:t>L’autofocus, si cette fonctionnalité est disponible, nous l’activons</w:t>
+      </w:r>
+    </w:p>
+    <w:p>
+      <w:pPr>
+        <w:pStyle w:val="Paragraphedeliste"/>
+        <w:numPr>
+          <w:ilvl w:val="0"/>
+          <w:numId w:val="1"/>
+        </w:numPr>
+      </w:pPr>
+      <w:r>
+        <w:t>La sélection de la taille du flux de prévisualisation. I</w:t>
+      </w:r>
+      <w:r>
+        <w:t>l existe un nombre important de résolutions différentes. La fonction suivante permet de trouver la surface la plus importante en prenant en compte l’orientation du téléphone :</w:t>
+      </w:r>
+    </w:p>
+    <w:bookmarkStart w:id="6" w:name="_MON_1454786868"/>
+    <w:bookmarkEnd w:id="6"/>
+    <w:p>
+      <w:pPr>
+        <w:pStyle w:val="Paragraphedeliste"/>
+      </w:pPr>
+      <w:r>
+        <w:object w:dxaOrig="9072" w:dyaOrig="5162">
+          <v:shape id="_x0000_i1033" type="#_x0000_t75" style="width:453.75pt;height:258pt" o:ole="">
+            <v:imagedata r:id="rId20" o:title=""/>
+          </v:shape>
+          <o:OLEObject Type="Embed" ProgID="Word.OpenDocumentText.12" ShapeID="_x0000_i1033" DrawAspect="Content" ObjectID="_1454787339" r:id="rId21"/>
+        </w:object>
+      </w:r>
+    </w:p>
+    <w:p>
+      <w:r>
+        <w:t>Code pour initialiser le prévisualisation :</w:t>
+      </w:r>
+    </w:p>
+    <w:bookmarkStart w:id="7" w:name="_MON_1454784421"/>
+    <w:bookmarkEnd w:id="7"/>
+    <w:p>
+      <w:r>
+        <w:object w:dxaOrig="9072" w:dyaOrig="7517">
+          <v:shape id="_x0000_i1027" type="#_x0000_t75" style="width:453.75pt;height:375.75pt" o:ole="">
+            <v:imagedata r:id="rId22" o:title=""/>
+          </v:shape>
+          <o:OLEObject Type="Embed" ProgID="Word.OpenDocumentText.12" ShapeID="_x0000_i1027" DrawAspect="Content" ObjectID="_1454787340" r:id="rId23"/>
+        </w:object>
+      </w:r>
     </w:p>
     <w:p>
       <w:pPr>
         <w:pStyle w:val="Titre2"/>
-        <w:rPr>
-          <w:lang w:val="en-US"/>
-        </w:rPr>
-      </w:pPr>
-      <w:r>
-        <w:rPr>
-          <w:lang w:val="en-US"/>
-        </w:rPr>
-        <w:t>Layout</w:t>
-      </w:r>
-    </w:p>
-    <w:p>
-      <w:pPr>
-        <w:pStyle w:val="Titre3"/>
-        <w:rPr>
-          <w:lang w:val="en-US"/>
-        </w:rPr>
-      </w:pPr>
-      <w:proofErr w:type="spellStart"/>
-      <w:r>
-        <w:rPr>
-          <w:lang w:val="en-US"/>
-        </w:rPr>
-        <w:t>SurfaceView</w:t>
-      </w:r>
-      <w:proofErr w:type="spellEnd"/>
-    </w:p>
-    <w:p>
-      <w:pPr>
-        <w:pStyle w:val="Titre3"/>
-        <w:rPr>
-          <w:lang w:val="en-US"/>
-        </w:rPr>
-      </w:pPr>
-      <w:proofErr w:type="gramStart"/>
-      <w:r>
-        <w:rPr>
-          <w:lang w:val="en-US"/>
-        </w:rPr>
-        <w:t>Overlay :</w:t>
-      </w:r>
-      <w:proofErr w:type="gramEnd"/>
-      <w:r>
-        <w:rPr>
-          <w:lang w:val="en-US"/>
+      </w:pPr>
+      <w:r>
+        <w:lastRenderedPageBreak/>
+        <w:t>Prendre une photo</w:t>
+      </w:r>
+    </w:p>
+    <w:p>
+      <w:r>
+        <w:t xml:space="preserve">Il existe plusieurs méthodes pour prendre une photo, comme l’indique la documentation Android. </w:t>
+      </w:r>
+    </w:p>
+    <w:p>
+      <w:r>
+        <w:t>Dans notre cas, il est préférable d’utiliser la version avec le callback permettant d’avoir une meilleure maîtrise et pourquoi pas appliquer des filtres sur l’image avant sa sauvegarde.</w:t>
+      </w:r>
+    </w:p>
+    <w:bookmarkStart w:id="8" w:name="_MON_1454787063"/>
+    <w:bookmarkEnd w:id="8"/>
+    <w:p>
+      <w:r>
+        <w:object w:dxaOrig="9072" w:dyaOrig="4256">
+          <v:shape id="_x0000_i1034" type="#_x0000_t75" style="width:453.75pt;height:213pt" o:ole="">
+            <v:imagedata r:id="rId24" o:title=""/>
+          </v:shape>
+          <o:OLEObject Type="Embed" ProgID="Word.OpenDocumentText.12" ShapeID="_x0000_i1034" DrawAspect="Content" ObjectID="_1454787341" r:id="rId25"/>
+        </w:object>
+      </w:r>
+    </w:p>
+    <w:p>
+      <w:r>
+        <w:t>Une fois la photo prise, la prévisualisation est automatiquement coupée. Vous devez la relancer manuellement.</w:t>
+      </w:r>
+    </w:p>
+    <w:p>
+      <w:r>
+        <w:t>« </w:t>
+      </w:r>
+      <w:r>
+        <w:t>createImageFileName</w:t>
+      </w:r>
+      <w:r>
+        <w:t xml:space="preserve">() » est une méthode permettant de générer un nom de fichier </w:t>
+      </w:r>
+      <w:r>
+        <w:rPr>
+          <w:i/>
+        </w:rPr>
+        <w:t>unique</w:t>
+      </w:r>
+      <w:r>
+        <w:rPr>
+          <w:i/>
         </w:rPr>
         <w:t xml:space="preserve"> </w:t>
       </w:r>
-      <w:proofErr w:type="spellStart"/>
-      <w:r>
-        <w:rPr>
-          <w:lang w:val="en-US"/>
-        </w:rPr>
-        <w:t>Injecter</w:t>
-      </w:r>
-      <w:proofErr w:type="spellEnd"/>
-      <w:r>
-        <w:rPr>
-          <w:lang w:val="en-US"/>
-        </w:rPr>
-        <w:t xml:space="preserve"> un layout</w:t>
-      </w:r>
-    </w:p>
-    <w:p>
-      <w:pPr>
-        <w:pStyle w:val="Titre3"/>
-      </w:pPr>
-      <w:proofErr w:type="spellStart"/>
-      <w:r>
-        <w:t>OrientationEventListener</w:t>
-      </w:r>
-      <w:proofErr w:type="spellEnd"/>
+      <w:r>
+        <w:t xml:space="preserve">pour votre photo. (Il s’agit d’une version dérivée du portail développeur d’Android) : </w:t>
+      </w:r>
+    </w:p>
+    <w:bookmarkStart w:id="9" w:name="_MON_1454787294"/>
+    <w:bookmarkEnd w:id="9"/>
+    <w:p>
+      <w:r>
+        <w:object w:dxaOrig="9072" w:dyaOrig="1990">
+          <v:shape id="_x0000_i1035" type="#_x0000_t75" style="width:453.75pt;height:99.75pt" o:ole="">
+            <v:imagedata r:id="rId26" o:title=""/>
+          </v:shape>
+          <o:OLEObject Type="Embed" ProgID="Word.OpenDocumentText.12" ShapeID="_x0000_i1035" DrawAspect="Content" ObjectID="_1454787342" r:id="rId27"/>
+        </w:object>
+      </w:r>
     </w:p>
     <w:p>
       <w:pPr>
         <w:pStyle w:val="Titre2"/>
       </w:pPr>
       <w:r>
-        <w:t>Enregistrer une photo</w:t>
-      </w:r>
-    </w:p>
-    <w:p>
-      <w:r>
-        <w:t>Indiquer que le code est issu en grande partie du site d’Android</w:t>
-      </w:r>
-      <w:r>
-        <w:t xml:space="preserve"> : </w:t>
-      </w:r>
-      <w:hyperlink r:id="rId4" w:history="1">
+        <w:t>Mettre à jour la bibliothèque</w:t>
+      </w:r>
+    </w:p>
+    <w:p>
+      <w:r>
+        <w:t>Voici un petit morceau de code permettant de faire prendre en compte votre nouvelle photo par le système :</w:t>
+      </w:r>
+    </w:p>
+    <w:bookmarkStart w:id="10" w:name="_MON_1454783355"/>
+    <w:bookmarkEnd w:id="10"/>
+    <w:p>
+      <w:r>
+        <w:object w:dxaOrig="9072" w:dyaOrig="1397">
+          <v:shape id="_x0000_i1025" type="#_x0000_t75" style="width:453.75pt;height:69.75pt" o:ole="">
+            <v:imagedata r:id="rId28" o:title=""/>
+          </v:shape>
+          <o:OLEObject Type="Embed" ProgID="Word.OpenDocumentText.12" ShapeID="_x0000_i1025" DrawAspect="Content" ObjectID="_1454787343" r:id="rId29"/>
+        </w:object>
+      </w:r>
+    </w:p>
+    <w:p>
+      <w:pPr>
+        <w:pStyle w:val="Titre2"/>
+      </w:pPr>
+      <w:r>
+        <w:t>Résultat</w:t>
+      </w:r>
+    </w:p>
+    <w:p>
+      <w:r>
+        <w:t>L’ensemble du projet</w:t>
+      </w:r>
+      <w:r>
+        <w:t xml:space="preserve"> </w:t>
+      </w:r>
+      <w:r>
+        <w:t>« </w:t>
+      </w:r>
+      <w:r>
+        <w:t>PhotoCapture</w:t>
+      </w:r>
+      <w:r>
+        <w:t> »</w:t>
+      </w:r>
+      <w:r>
+        <w:t xml:space="preserve"> </w:t>
+      </w:r>
+      <w:r>
+        <w:t xml:space="preserve">est disponible sur le dépôt github : </w:t>
+      </w:r>
+      <w:hyperlink r:id="rId30" w:history="1">
+        <w:r>
+          <w:rPr>
+            <w:rStyle w:val="Lienhypertexte"/>
+          </w:rPr>
+          <w:t>https://github.com/steven-martins/tp-android</w:t>
+        </w:r>
+      </w:hyperlink>
+    </w:p>
+    <w:p>
+      <w:r>
+        <w:t xml:space="preserve">Une très grande partie du code contenu dans ce TP est issu de la page : </w:t>
+      </w:r>
+      <w:hyperlink r:id="rId31" w:history="1">
         <w:r>
           <w:rPr>
             <w:rStyle w:val="Lienhypertexte"/>
@@ -163,46 +749,9 @@
           <w:t>http://developer.android.com/training/camera/photobasics.html</w:t>
         </w:r>
       </w:hyperlink>
-    </w:p>
-    <w:p>
-      <w:pPr>
-        <w:pStyle w:val="Titre2"/>
-      </w:pPr>
-      <w:r>
-        <w:t>Sauvegarder dans un fichier</w:t>
-      </w:r>
-    </w:p>
-    <w:p>
-      <w:pPr>
-        <w:pStyle w:val="Titre2"/>
-      </w:pPr>
-      <w:r>
-        <w:t>Mettre à jour la bibliothèque</w:t>
-      </w:r>
-    </w:p>
-    <w:p/>
-    <w:p>
-      <w:pPr>
-        <w:pStyle w:val="Titre2"/>
-      </w:pPr>
-      <w:r>
-        <w:t>Résultat</w:t>
-      </w:r>
-    </w:p>
-    <w:p>
-      <w:r>
-        <w:t>Le projet « </w:t>
-      </w:r>
-      <w:r>
-        <w:t>PhotoCapture</w:t>
-      </w:r>
-      <w:bookmarkStart w:id="0" w:name="_GoBack"/>
-      <w:bookmarkEnd w:id="0"/>
-      <w:r>
-        <w:t> »</w:t>
-      </w:r>
-    </w:p>
-    <w:p/>
+      <w:bookmarkStart w:id="11" w:name="_GoBack"/>
+      <w:bookmarkEnd w:id="11"/>
+    </w:p>
     <w:sectPr>
       <w:pgSz w:w="11906" w:h="16838"/>
       <w:pgMar w:top="1417" w:right="1417" w:bottom="1417" w:left="1417" w:header="708" w:footer="708" w:gutter="0"/>
@@ -211,6 +760,127 @@
     </w:sectPr>
   </w:body>
 </w:document>
+</file>
+
+<file path=word/numbering.xml><?xml version="1.0" encoding="utf-8"?>
+<w:numbering xmlns:wpc="http://schemas.microsoft.com/office/word/2010/wordprocessingCanvas" xmlns:mc="http://schemas.openxmlformats.org/markup-compatibility/2006" xmlns:o="urn:schemas-microsoft-com:office:office" xmlns:r="http://schemas.openxmlformats.org/officeDocument/2006/relationships" xmlns:m="http://schemas.openxmlformats.org/officeDocument/2006/math" xmlns:v="urn:schemas-microsoft-com:vml" xmlns:wp14="http://schemas.microsoft.com/office/word/2010/wordprocessingDrawing" xmlns:wp="http://schemas.openxmlformats.org/drawingml/2006/wordprocessingDrawing" xmlns:w10="urn:schemas-microsoft-com:office:word" xmlns:w="http://schemas.openxmlformats.org/wordprocessingml/2006/main" xmlns:w14="http://schemas.microsoft.com/office/word/2010/wordml" xmlns:w15="http://schemas.microsoft.com/office/word/2012/wordml" xmlns:wpg="http://schemas.microsoft.com/office/word/2010/wordprocessingGroup" xmlns:wpi="http://schemas.microsoft.com/office/word/2010/wordprocessingInk" xmlns:wne="http://schemas.microsoft.com/office/word/2006/wordml" xmlns:wps="http://schemas.microsoft.com/office/word/2010/wordprocessingShape" mc:Ignorable="w14 w15 wp14">
+  <w:abstractNum w:abstractNumId="0">
+    <w:nsid w:val="6B0C760A"/>
+    <w:multiLevelType w:val="hybridMultilevel"/>
+    <w:tmpl w:val="391A05FE"/>
+    <w:lvl w:ilvl="0" w:tplc="FF4249C4">
+      <w:start w:val="1"/>
+      <w:numFmt w:val="bullet"/>
+      <w:lvlText w:val="-"/>
+      <w:lvlJc w:val="left"/>
+      <w:pPr>
+        <w:ind w:left="720" w:hanging="360"/>
+      </w:pPr>
+      <w:rPr>
+        <w:rFonts w:ascii="Calibri" w:eastAsiaTheme="minorHAnsi" w:hAnsi="Calibri" w:cstheme="minorBidi" w:hint="default"/>
+      </w:rPr>
+    </w:lvl>
+    <w:lvl w:ilvl="1" w:tplc="040C0003" w:tentative="1">
+      <w:start w:val="1"/>
+      <w:numFmt w:val="bullet"/>
+      <w:lvlText w:val="o"/>
+      <w:lvlJc w:val="left"/>
+      <w:pPr>
+        <w:ind w:left="1440" w:hanging="360"/>
+      </w:pPr>
+      <w:rPr>
+        <w:rFonts w:ascii="Courier New" w:hAnsi="Courier New" w:cs="Courier New" w:hint="default"/>
+      </w:rPr>
+    </w:lvl>
+    <w:lvl w:ilvl="2" w:tplc="040C0005" w:tentative="1">
+      <w:start w:val="1"/>
+      <w:numFmt w:val="bullet"/>
+      <w:lvlText w:val=""/>
+      <w:lvlJc w:val="left"/>
+      <w:pPr>
+        <w:ind w:left="2160" w:hanging="360"/>
+      </w:pPr>
+      <w:rPr>
+        <w:rFonts w:ascii="Wingdings" w:hAnsi="Wingdings" w:hint="default"/>
+      </w:rPr>
+    </w:lvl>
+    <w:lvl w:ilvl="3" w:tplc="040C0001" w:tentative="1">
+      <w:start w:val="1"/>
+      <w:numFmt w:val="bullet"/>
+      <w:lvlText w:val=""/>
+      <w:lvlJc w:val="left"/>
+      <w:pPr>
+        <w:ind w:left="2880" w:hanging="360"/>
+      </w:pPr>
+      <w:rPr>
+        <w:rFonts w:ascii="Symbol" w:hAnsi="Symbol" w:hint="default"/>
+      </w:rPr>
+    </w:lvl>
+    <w:lvl w:ilvl="4" w:tplc="040C0003" w:tentative="1">
+      <w:start w:val="1"/>
+      <w:numFmt w:val="bullet"/>
+      <w:lvlText w:val="o"/>
+      <w:lvlJc w:val="left"/>
+      <w:pPr>
+        <w:ind w:left="3600" w:hanging="360"/>
+      </w:pPr>
+      <w:rPr>
+        <w:rFonts w:ascii="Courier New" w:hAnsi="Courier New" w:cs="Courier New" w:hint="default"/>
+      </w:rPr>
+    </w:lvl>
+    <w:lvl w:ilvl="5" w:tplc="040C0005" w:tentative="1">
+      <w:start w:val="1"/>
+      <w:numFmt w:val="bullet"/>
+      <w:lvlText w:val=""/>
+      <w:lvlJc w:val="left"/>
+      <w:pPr>
+        <w:ind w:left="4320" w:hanging="360"/>
+      </w:pPr>
+      <w:rPr>
+        <w:rFonts w:ascii="Wingdings" w:hAnsi="Wingdings" w:hint="default"/>
+      </w:rPr>
+    </w:lvl>
+    <w:lvl w:ilvl="6" w:tplc="040C0001" w:tentative="1">
+      <w:start w:val="1"/>
+      <w:numFmt w:val="bullet"/>
+      <w:lvlText w:val=""/>
+      <w:lvlJc w:val="left"/>
+      <w:pPr>
+        <w:ind w:left="5040" w:hanging="360"/>
+      </w:pPr>
+      <w:rPr>
+        <w:rFonts w:ascii="Symbol" w:hAnsi="Symbol" w:hint="default"/>
+      </w:rPr>
+    </w:lvl>
+    <w:lvl w:ilvl="7" w:tplc="040C0003" w:tentative="1">
+      <w:start w:val="1"/>
+      <w:numFmt w:val="bullet"/>
+      <w:lvlText w:val="o"/>
+      <w:lvlJc w:val="left"/>
+      <w:pPr>
+        <w:ind w:left="5760" w:hanging="360"/>
+      </w:pPr>
+      <w:rPr>
+        <w:rFonts w:ascii="Courier New" w:hAnsi="Courier New" w:cs="Courier New" w:hint="default"/>
+      </w:rPr>
+    </w:lvl>
+    <w:lvl w:ilvl="8" w:tplc="040C0005" w:tentative="1">
+      <w:start w:val="1"/>
+      <w:numFmt w:val="bullet"/>
+      <w:lvlText w:val=""/>
+      <w:lvlJc w:val="left"/>
+      <w:pPr>
+        <w:ind w:left="6480" w:hanging="360"/>
+      </w:pPr>
+      <w:rPr>
+        <w:rFonts w:ascii="Wingdings" w:hAnsi="Wingdings" w:hint="default"/>
+      </w:rPr>
+    </w:lvl>
+  </w:abstractNum>
+  <w:num w:numId="1">
+    <w:abstractNumId w:val="0"/>
+  </w:num>
+</w:numbering>
 </file>
 
 <file path=word/styles.xml><?xml version="1.0" encoding="utf-8"?>
@@ -675,7 +1345,6 @@
   <w:style w:type="character" w:default="1" w:styleId="Policepardfaut">
     <w:name w:val="Default Paragraph Font"/>
     <w:uiPriority w:val="1"/>
-    <w:semiHidden/>
     <w:unhideWhenUsed/>
   </w:style>
   <w:style w:type="table" w:default="1" w:styleId="TableauNormal">
@@ -748,6 +1417,29 @@
       <w:color w:val="0563C1" w:themeColor="hyperlink"/>
       <w:u w:val="single"/>
     </w:rPr>
+  </w:style>
+  <w:style w:type="character" w:styleId="Lienhypertextesuivivisit">
+    <w:name w:val="FollowedHyperlink"/>
+    <w:basedOn w:val="Policepardfaut"/>
+    <w:uiPriority w:val="99"/>
+    <w:semiHidden/>
+    <w:unhideWhenUsed/>
+    <w:rsid w:val="003C471D"/>
+    <w:rPr>
+      <w:color w:val="954F72" w:themeColor="followedHyperlink"/>
+      <w:u w:val="single"/>
+    </w:rPr>
+  </w:style>
+  <w:style w:type="paragraph" w:styleId="Paragraphedeliste">
+    <w:name w:val="List Paragraph"/>
+    <w:basedOn w:val="Normal"/>
+    <w:uiPriority w:val="34"/>
+    <w:qFormat/>
+    <w:rsid w:val="00E83820"/>
+    <w:pPr>
+      <w:ind w:left="720"/>
+      <w:contextualSpacing/>
+    </w:pPr>
   </w:style>
 </w:styles>
 </file>

</xml_diff>